<commit_message>
some update for kkprnb and kkprb
</commit_message>
<xml_diff>
--- a/public/templates/kkprnb/3D_KAJIAN_KKPR_NON_BERUSAHA.docx
+++ b/public/templates/kkprnb/3D_KAJIAN_KKPR_NON_BERUSAHA.docx
@@ -1932,7 +1932,7 @@
                 <w:sz w:val="24"/>
                 <w:szCs w:val="24"/>
               </w:rPr>
-              <w:t>Lengkap</w:t>
+              <w:t>${koordinat}</w:t>
             </w:r>
           </w:p>
         </w:tc>
@@ -2393,16 +2393,7 @@
                 <w:sz w:val="24"/>
                 <w:szCs w:val="24"/>
               </w:rPr>
-              <w:t>}</w:t>
-            </w:r>
-            <w:r>
-              <w:rPr>
-                <w:rFonts w:ascii="Times New Roman" w:eastAsia="Times New Roman" w:hAnsi="Times New Roman" w:cs="Times New Roman"/>
-                <w:color w:val="000000"/>
-                <w:sz w:val="24"/>
-                <w:szCs w:val="24"/>
-              </w:rPr>
-              <w:t xml:space="preserve"> Unit</w:t>
+              <w:t>} Unit</w:t>
             </w:r>
           </w:p>
         </w:tc>
@@ -2503,16 +2494,7 @@
                 <w:sz w:val="24"/>
                 <w:szCs w:val="24"/>
               </w:rPr>
-              <w:t>${jml_lantai}</w:t>
-            </w:r>
-            <w:r>
-              <w:rPr>
-                <w:rFonts w:ascii="Times New Roman" w:eastAsia="Times New Roman" w:hAnsi="Times New Roman" w:cs="Times New Roman"/>
-                <w:color w:val="000000"/>
-                <w:sz w:val="24"/>
-                <w:szCs w:val="24"/>
-              </w:rPr>
-              <w:t xml:space="preserve"> Lantai</w:t>
+              <w:t>${jml_lantai} Lantai</w:t>
             </w:r>
           </w:p>
         </w:tc>
@@ -2613,16 +2595,7 @@
                 <w:sz w:val="24"/>
                 <w:szCs w:val="24"/>
               </w:rPr>
-              <w:t>${luas_lantai}</w:t>
-            </w:r>
-            <w:r>
-              <w:rPr>
-                <w:rFonts w:ascii="Times New Roman" w:eastAsia="Times New Roman" w:hAnsi="Times New Roman" w:cs="Times New Roman"/>
-                <w:color w:val="000000"/>
-                <w:sz w:val="24"/>
-                <w:szCs w:val="24"/>
-              </w:rPr>
-              <w:t xml:space="preserve"> </w:t>
+              <w:t xml:space="preserve">${luas_lantai} </w:t>
             </w:r>
             <w:r>
               <w:rPr>
@@ -2833,16 +2806,7 @@
                 <w:sz w:val="24"/>
                 <w:szCs w:val="24"/>
               </w:rPr>
-              <w:t>${kedalaman_min}</w:t>
-            </w:r>
-            <w:r>
-              <w:rPr>
-                <w:rFonts w:ascii="Times New Roman" w:eastAsia="Times New Roman" w:hAnsi="Times New Roman" w:cs="Times New Roman"/>
-                <w:color w:val="000000"/>
-                <w:sz w:val="24"/>
-                <w:szCs w:val="24"/>
-              </w:rPr>
-              <w:t xml:space="preserve"> Meter</w:t>
+              <w:t>${kedalaman_min} Meter</w:t>
             </w:r>
           </w:p>
         </w:tc>
@@ -2943,16 +2907,7 @@
                 <w:sz w:val="24"/>
                 <w:szCs w:val="24"/>
               </w:rPr>
-              <w:t>${kedalaman_max}</w:t>
-            </w:r>
-            <w:r>
-              <w:rPr>
-                <w:rFonts w:ascii="Times New Roman" w:eastAsia="Times New Roman" w:hAnsi="Times New Roman" w:cs="Times New Roman"/>
-                <w:color w:val="000000"/>
-                <w:sz w:val="24"/>
-                <w:szCs w:val="24"/>
-              </w:rPr>
-              <w:t xml:space="preserve"> Meter</w:t>
+              <w:t>${kedalaman_max} Meter</w:t>
             </w:r>
           </w:p>
         </w:tc>
@@ -3698,7 +3653,25 @@
           <w:sz w:val="24"/>
           <w:szCs w:val="24"/>
         </w:rPr>
-        <w:t>KDB Maksimum:  %</w:t>
+        <w:t>KDB Maksimum:</w:t>
+      </w:r>
+      <w:r>
+        <w:rPr>
+          <w:rFonts w:ascii="Times New Roman" w:eastAsia="Times New Roman" w:hAnsi="Times New Roman" w:cs="Times New Roman"/>
+          <w:color w:val="FF0000"/>
+          <w:sz w:val="24"/>
+          <w:szCs w:val="24"/>
+        </w:rPr>
+        <w:t xml:space="preserve"> ${kdb}</w:t>
+      </w:r>
+      <w:r>
+        <w:rPr>
+          <w:rFonts w:ascii="Times New Roman" w:eastAsia="Times New Roman" w:hAnsi="Times New Roman" w:cs="Times New Roman"/>
+          <w:color w:val="FF0000"/>
+          <w:sz w:val="24"/>
+          <w:szCs w:val="24"/>
+        </w:rPr>
+        <w:t xml:space="preserve"> %</w:t>
       </w:r>
     </w:p>
     <w:p>
@@ -3730,7 +3703,25 @@
           <w:sz w:val="24"/>
           <w:szCs w:val="24"/>
         </w:rPr>
-        <w:t>KLB Maksimum:  %</w:t>
+        <w:t xml:space="preserve">KLB Maksimum:  </w:t>
+      </w:r>
+      <w:r>
+        <w:rPr>
+          <w:rFonts w:ascii="Times New Roman" w:eastAsia="Times New Roman" w:hAnsi="Times New Roman" w:cs="Times New Roman"/>
+          <w:color w:val="FF0000"/>
+          <w:sz w:val="24"/>
+          <w:szCs w:val="24"/>
+        </w:rPr>
+        <w:t xml:space="preserve">${klb} </w:t>
+      </w:r>
+      <w:r>
+        <w:rPr>
+          <w:rFonts w:ascii="Times New Roman" w:eastAsia="Times New Roman" w:hAnsi="Times New Roman" w:cs="Times New Roman"/>
+          <w:color w:val="FF0000"/>
+          <w:sz w:val="24"/>
+          <w:szCs w:val="24"/>
+        </w:rPr>
+        <w:t>%</w:t>
       </w:r>
     </w:p>
     <w:p>
@@ -3762,7 +3753,25 @@
           <w:sz w:val="24"/>
           <w:szCs w:val="24"/>
         </w:rPr>
-        <w:t>KDH Minimum:   %</w:t>
+        <w:t xml:space="preserve">KDH Minimum:   </w:t>
+      </w:r>
+      <w:r>
+        <w:rPr>
+          <w:rFonts w:ascii="Times New Roman" w:eastAsia="Times New Roman" w:hAnsi="Times New Roman" w:cs="Times New Roman"/>
+          <w:color w:val="FF0000"/>
+          <w:sz w:val="24"/>
+          <w:szCs w:val="24"/>
+        </w:rPr>
+        <w:t xml:space="preserve">${kdh} </w:t>
+      </w:r>
+      <w:r>
+        <w:rPr>
+          <w:rFonts w:ascii="Times New Roman" w:eastAsia="Times New Roman" w:hAnsi="Times New Roman" w:cs="Times New Roman"/>
+          <w:color w:val="FF0000"/>
+          <w:sz w:val="24"/>
+          <w:szCs w:val="24"/>
+        </w:rPr>
+        <w:t>%</w:t>
       </w:r>
     </w:p>
     <w:p>
@@ -6991,6 +7000,7 @@
   <w:style w:type="character" w:default="1" w:styleId="DefaultParagraphFont">
     <w:name w:val="Default Paragraph Font"/>
     <w:uiPriority w:val="1"/>
+    <w:semiHidden/>
     <w:unhideWhenUsed/>
   </w:style>
   <w:style w:type="table" w:default="1" w:styleId="TableNormal">

</xml_diff>